<commit_message>
Fixed TestDriver and modified Report
</commit_message>
<xml_diff>
--- a/lab08/Report/БМТП ЛР№8 Лісевич Д. С..docx
+++ b/lab08/Report/БМТП ЛР№8 Лісевич Д. С..docx
@@ -4654,64 +4654,76 @@
         <w:spacing w:line="360" w:lineRule="auto"/>
         <w:ind w:right="-40" w:firstLine="709"/>
         <w:rPr>
+          <w:lang w:val="uk-UA"/>
+        </w:rPr>
+      </w:pPr>
+      <w:r>
+        <w:rPr>
+          <w:lang w:val="uk-UA"/>
+        </w:rPr>
+        <w:t xml:space="preserve">Виконуючи лабораторну роботу набув </w:t>
+      </w:r>
+      <w:r>
+        <w:rPr>
+          <w:lang w:val="uk-UA"/>
+        </w:rPr>
+        <w:t xml:space="preserve">ґрунтовних вмінь і практичних навичок застосування теоретичних положень методології модульного програмування, реалізації метода функціональної декомпозиції задач, метода модульного (блочного) тестування, представлення мовою програмування С++ даних скалярних типів, арифметичних і логічних операцій, потокового введення й виведення інформації, розроблення програмних модулів та засобів у </w:t>
+      </w:r>
+      <w:proofErr w:type="spellStart"/>
+      <w:r>
+        <w:rPr>
+          <w:lang w:val="uk-UA"/>
+        </w:rPr>
+        <w:t>кросплатформовому</w:t>
+      </w:r>
+      <w:proofErr w:type="spellEnd"/>
+      <w:r>
+        <w:rPr>
+          <w:lang w:val="uk-UA"/>
+        </w:rPr>
+        <w:t xml:space="preserve"> середовищі </w:t>
+      </w:r>
+      <w:r>
+        <w:rPr>
           <w:lang w:val="en-US"/>
         </w:rPr>
-      </w:pPr>
-      <w:r>
-        <w:rPr>
-          <w:lang w:val="uk-UA"/>
-        </w:rPr>
-        <w:t xml:space="preserve">Виконуючи лабораторну роботу набув </w:t>
-      </w:r>
-      <w:r>
-        <w:rPr>
-          <w:lang w:val="uk-UA"/>
-        </w:rPr>
-        <w:t xml:space="preserve">ґрунтовних вмінь і практичних навичок застосування теоретичних положень методології модульного програмування, реалізації метода функціональної декомпозиції задач, метода модульного (блочного) тестування, представлення мовою програмування С++ даних скалярних типів, арифметичних і логічних операцій, потокового введення й виведення інформації, розроблення програмних модулів та засобів у </w:t>
-      </w:r>
-      <w:proofErr w:type="spellStart"/>
-      <w:r>
-        <w:rPr>
-          <w:lang w:val="uk-UA"/>
-        </w:rPr>
-        <w:t>кросплатформовому</w:t>
-      </w:r>
-      <w:proofErr w:type="spellEnd"/>
-      <w:r>
-        <w:rPr>
-          <w:lang w:val="uk-UA"/>
-        </w:rPr>
-        <w:t xml:space="preserve"> середовищі </w:t>
+        <w:t>Code</w:t>
+      </w:r>
+      <w:r>
+        <w:rPr>
+          <w:lang w:val="uk-UA"/>
+        </w:rPr>
+        <w:t>::</w:t>
       </w:r>
       <w:r>
         <w:rPr>
           <w:lang w:val="en-US"/>
         </w:rPr>
-        <w:t>Code</w:t>
-      </w:r>
-      <w:r>
-        <w:rPr>
-          <w:lang w:val="uk-UA"/>
-        </w:rPr>
-        <w:t>::</w:t>
+        <w:t>Blocks</w:t>
+      </w:r>
+      <w:r>
+        <w:rPr>
+          <w:lang w:val="uk-UA"/>
+        </w:rPr>
+        <w:t xml:space="preserve"> (</w:t>
       </w:r>
       <w:r>
         <w:rPr>
           <w:lang w:val="en-US"/>
         </w:rPr>
-        <w:t>Blocks</w:t>
-      </w:r>
-      <w:r>
-        <w:rPr>
-          <w:lang w:val="uk-UA"/>
-        </w:rPr>
-        <w:t xml:space="preserve"> (</w:t>
+        <w:t>GNU</w:t>
+      </w:r>
+      <w:r>
+        <w:rPr>
+          <w:lang w:val="uk-UA"/>
+        </w:rPr>
+        <w:t xml:space="preserve"> </w:t>
       </w:r>
       <w:r>
         <w:rPr>
           <w:lang w:val="en-US"/>
         </w:rPr>
-        <w:t>GNU</w:t>
+        <w:t>GCC</w:t>
       </w:r>
       <w:r>
         <w:rPr>
@@ -4723,7 +4735,13 @@
         <w:rPr>
           <w:lang w:val="en-US"/>
         </w:rPr>
-        <w:t>GCC</w:t>
+        <w:t>Compiler</w:t>
+      </w:r>
+      <w:r>
+        <w:rPr>
+          <w:lang w:val="uk-UA"/>
+        </w:rPr>
+        <w:t>).</w:t>
       </w:r>
       <w:r>
         <w:rPr>
@@ -4731,304 +4749,283 @@
         </w:rPr>
         <w:t xml:space="preserve"> </w:t>
       </w:r>
+    </w:p>
+    <w:p>
+      <w:pPr>
+        <w:pStyle w:val="normal"/>
+        <w:spacing w:line="360" w:lineRule="auto"/>
+        <w:ind w:right="-40" w:firstLine="709"/>
+      </w:pPr>
+      <w:proofErr w:type="spellStart"/>
+      <w:r>
+        <w:rPr>
+          <w:kern w:val="36"/>
+        </w:rPr>
+        <w:t>Лабораторна</w:t>
+      </w:r>
+      <w:proofErr w:type="spellEnd"/>
+      <w:r>
+        <w:rPr>
+          <w:kern w:val="36"/>
+        </w:rPr>
+        <w:t xml:space="preserve"> робота </w:t>
+      </w:r>
+      <w:proofErr w:type="spellStart"/>
+      <w:r>
+        <w:rPr>
+          <w:kern w:val="36"/>
+        </w:rPr>
+        <w:t>виконувалась</w:t>
+      </w:r>
+      <w:proofErr w:type="spellEnd"/>
+      <w:r>
+        <w:rPr>
+          <w:kern w:val="36"/>
+        </w:rPr>
+        <w:t xml:space="preserve"> </w:t>
+      </w:r>
+      <w:proofErr w:type="spellStart"/>
+      <w:r>
+        <w:rPr>
+          <w:kern w:val="36"/>
+        </w:rPr>
+        <w:t>згідно</w:t>
+      </w:r>
+      <w:proofErr w:type="spellEnd"/>
+      <w:r>
+        <w:rPr>
+          <w:kern w:val="36"/>
+        </w:rPr>
+        <w:t xml:space="preserve"> «Порядок </w:t>
+      </w:r>
+      <w:proofErr w:type="spellStart"/>
+      <w:r>
+        <w:rPr>
+          <w:kern w:val="36"/>
+        </w:rPr>
+        <w:t>виконання</w:t>
+      </w:r>
+      <w:proofErr w:type="spellEnd"/>
+      <w:r>
+        <w:rPr>
+          <w:kern w:val="36"/>
+        </w:rPr>
+        <w:t xml:space="preserve"> </w:t>
+      </w:r>
+      <w:proofErr w:type="spellStart"/>
+      <w:r>
+        <w:rPr>
+          <w:kern w:val="36"/>
+        </w:rPr>
+        <w:t>лабораторної</w:t>
+      </w:r>
+      <w:proofErr w:type="spellEnd"/>
+      <w:r>
+        <w:rPr>
+          <w:kern w:val="36"/>
+        </w:rPr>
+        <w:t xml:space="preserve"> </w:t>
+      </w:r>
+      <w:proofErr w:type="spellStart"/>
+      <w:r>
+        <w:rPr>
+          <w:kern w:val="36"/>
+        </w:rPr>
+        <w:t>роботи</w:t>
+      </w:r>
+      <w:proofErr w:type="spellEnd"/>
+      <w:r>
+        <w:rPr>
+          <w:kern w:val="36"/>
+        </w:rPr>
+        <w:t xml:space="preserve"> та </w:t>
+      </w:r>
+      <w:proofErr w:type="spellStart"/>
+      <w:r>
+        <w:rPr>
+          <w:kern w:val="36"/>
+        </w:rPr>
+        <w:t>методичні</w:t>
+      </w:r>
+      <w:proofErr w:type="spellEnd"/>
+      <w:r>
+        <w:rPr>
+          <w:kern w:val="36"/>
+        </w:rPr>
+        <w:t xml:space="preserve"> </w:t>
+      </w:r>
+      <w:proofErr w:type="spellStart"/>
+      <w:r>
+        <w:rPr>
+          <w:kern w:val="36"/>
+        </w:rPr>
+        <w:t>вказівки</w:t>
+      </w:r>
+      <w:proofErr w:type="spellEnd"/>
+      <w:r>
+        <w:rPr>
+          <w:kern w:val="36"/>
+        </w:rPr>
+        <w:t>».</w:t>
+      </w:r>
+      <w:r>
+        <w:t xml:space="preserve"> </w:t>
+      </w:r>
+      <w:proofErr w:type="spellStart"/>
+      <w:r>
+        <w:t>Лабораторна</w:t>
+      </w:r>
+      <w:proofErr w:type="spellEnd"/>
+      <w:r>
+        <w:t xml:space="preserve"> робота</w:t>
+      </w:r>
+      <w:r>
+        <w:t xml:space="preserve"> № 8</w:t>
+      </w:r>
+      <w:r>
+        <w:t xml:space="preserve"> стала </w:t>
+      </w:r>
+      <w:proofErr w:type="spellStart"/>
+      <w:r>
+        <w:t>першою</w:t>
+      </w:r>
+      <w:proofErr w:type="spellEnd"/>
+      <w:r>
+        <w:t xml:space="preserve"> лабораторною </w:t>
+      </w:r>
+      <w:proofErr w:type="spellStart"/>
+      <w:r>
+        <w:t>роботою</w:t>
+      </w:r>
+      <w:proofErr w:type="spellEnd"/>
+      <w:r>
+        <w:t xml:space="preserve"> </w:t>
+      </w:r>
+      <w:proofErr w:type="spellStart"/>
+      <w:r>
+        <w:t>з</w:t>
+      </w:r>
+      <w:proofErr w:type="spellEnd"/>
+      <w:r>
+        <w:t xml:space="preserve"> </w:t>
+      </w:r>
+      <w:proofErr w:type="spellStart"/>
+      <w:r>
+        <w:t>використанням</w:t>
+      </w:r>
+      <w:proofErr w:type="spellEnd"/>
+      <w:r>
+        <w:t xml:space="preserve"> </w:t>
+      </w:r>
+      <w:proofErr w:type="spellStart"/>
+      <w:r>
+        <w:t>системи</w:t>
+      </w:r>
+      <w:proofErr w:type="spellEnd"/>
+      <w:r>
+        <w:t xml:space="preserve"> контроля </w:t>
+      </w:r>
+      <w:proofErr w:type="spellStart"/>
+      <w:r>
+        <w:t>версій</w:t>
+      </w:r>
+      <w:proofErr w:type="spellEnd"/>
+      <w:r>
+        <w:t xml:space="preserve"> – </w:t>
+      </w:r>
+      <w:proofErr w:type="spellStart"/>
       <w:r>
         <w:rPr>
           <w:lang w:val="en-US"/>
         </w:rPr>
-        <w:t>Compiler</w:t>
-      </w:r>
-      <w:r>
-        <w:rPr>
-          <w:lang w:val="uk-UA"/>
-        </w:rPr>
-        <w:t>).</w:t>
-      </w:r>
-      <w:r>
-        <w:rPr>
-          <w:lang w:val="uk-UA"/>
-        </w:rPr>
+        <w:t>GitHub</w:t>
+      </w:r>
+      <w:proofErr w:type="spellEnd"/>
+      <w:r>
+        <w:t xml:space="preserve">. </w:t>
+      </w:r>
+      <w:r>
+        <w:t xml:space="preserve">Не </w:t>
+      </w:r>
+      <w:proofErr w:type="spellStart"/>
+      <w:r>
+        <w:t>зважаючи</w:t>
+      </w:r>
+      <w:proofErr w:type="spellEnd"/>
+      <w:r>
+        <w:t xml:space="preserve"> на </w:t>
+      </w:r>
+      <w:proofErr w:type="spellStart"/>
+      <w:r>
+        <w:t>це</w:t>
+      </w:r>
+      <w:proofErr w:type="spellEnd"/>
+      <w:r>
+        <w:t xml:space="preserve">, </w:t>
+      </w:r>
+      <w:proofErr w:type="spellStart"/>
+      <w:r>
+        <w:t>особливих</w:t>
+      </w:r>
+      <w:proofErr w:type="spellEnd"/>
+      <w:r>
+        <w:t xml:space="preserve"> проблем </w:t>
+      </w:r>
+      <w:proofErr w:type="spellStart"/>
+      <w:proofErr w:type="gramStart"/>
+      <w:r>
+        <w:t>п</w:t>
+      </w:r>
+      <w:proofErr w:type="gramEnd"/>
+      <w:r>
+        <w:t>ід</w:t>
+      </w:r>
+      <w:proofErr w:type="spellEnd"/>
+      <w:r>
+        <w:t xml:space="preserve"> час </w:t>
+      </w:r>
+      <w:proofErr w:type="spellStart"/>
+      <w:r>
+        <w:t>виконання</w:t>
+      </w:r>
+      <w:proofErr w:type="spellEnd"/>
+      <w:r>
         <w:t xml:space="preserve"> </w:t>
       </w:r>
-    </w:p>
-    <w:p>
-      <w:pPr>
-        <w:pStyle w:val="normal"/>
-        <w:spacing w:line="360" w:lineRule="auto"/>
-        <w:ind w:right="-40" w:firstLine="709"/>
-        <w:rPr>
-          <w:lang w:val="en-US"/>
-        </w:rPr>
-      </w:pPr>
-      <w:proofErr w:type="spellStart"/>
-      <w:r>
-        <w:rPr>
-          <w:kern w:val="36"/>
-        </w:rPr>
-        <w:t>Лабораторна</w:t>
-      </w:r>
-      <w:proofErr w:type="spellEnd"/>
-      <w:r>
-        <w:rPr>
-          <w:kern w:val="36"/>
-        </w:rPr>
-        <w:t xml:space="preserve"> робота </w:t>
-      </w:r>
-      <w:proofErr w:type="spellStart"/>
-      <w:r>
-        <w:rPr>
-          <w:kern w:val="36"/>
-        </w:rPr>
-        <w:t>виконувалась</w:t>
-      </w:r>
-      <w:proofErr w:type="spellEnd"/>
-      <w:r>
-        <w:rPr>
-          <w:kern w:val="36"/>
-        </w:rPr>
+      <w:proofErr w:type="spellStart"/>
+      <w:r>
+        <w:t>завдань</w:t>
+      </w:r>
+      <w:proofErr w:type="spellEnd"/>
+      <w:r>
+        <w:t xml:space="preserve"> не </w:t>
+      </w:r>
+      <w:proofErr w:type="spellStart"/>
+      <w:r>
+        <w:t>виникло</w:t>
+      </w:r>
+      <w:proofErr w:type="spellEnd"/>
+      <w:r>
+        <w:t xml:space="preserve">, а </w:t>
+      </w:r>
+      <w:proofErr w:type="spellStart"/>
+      <w:r>
+        <w:t>навіть</w:t>
+      </w:r>
+      <w:proofErr w:type="spellEnd"/>
+      <w:r>
         <w:t xml:space="preserve"> </w:t>
       </w:r>
       <w:proofErr w:type="spellStart"/>
       <w:r>
-        <w:rPr>
-          <w:kern w:val="36"/>
-        </w:rPr>
-        <w:t>згідно</w:t>
-      </w:r>
-      <w:proofErr w:type="spellEnd"/>
-      <w:r>
-        <w:rPr>
-          <w:kern w:val="36"/>
-        </w:rPr>
-        <w:t xml:space="preserve"> «Порядок </w:t>
-      </w:r>
-      <w:proofErr w:type="spellStart"/>
-      <w:r>
-        <w:rPr>
-          <w:kern w:val="36"/>
-        </w:rPr>
-        <w:t>виконання</w:t>
-      </w:r>
-      <w:proofErr w:type="spellEnd"/>
-      <w:r>
-        <w:rPr>
-          <w:kern w:val="36"/>
-        </w:rPr>
+        <w:t>навпаки</w:t>
+      </w:r>
+      <w:proofErr w:type="spellEnd"/>
+      <w:r>
         <w:t xml:space="preserve"> </w:t>
       </w:r>
       <w:proofErr w:type="spellStart"/>
       <w:r>
-        <w:rPr>
-          <w:kern w:val="36"/>
-        </w:rPr>
-        <w:t>лабораторної</w:t>
-      </w:r>
-      <w:proofErr w:type="spellEnd"/>
-      <w:r>
-        <w:rPr>
-          <w:kern w:val="36"/>
-        </w:rPr>
-        <w:t xml:space="preserve"> </w:t>
-      </w:r>
-      <w:proofErr w:type="spellStart"/>
-      <w:r>
-        <w:rPr>
-          <w:kern w:val="36"/>
-        </w:rPr>
-        <w:t>роботи</w:t>
-      </w:r>
-      <w:proofErr w:type="spellEnd"/>
-      <w:r>
-        <w:rPr>
-          <w:kern w:val="36"/>
-        </w:rPr>
-        <w:t xml:space="preserve"> та </w:t>
-      </w:r>
-      <w:proofErr w:type="spellStart"/>
-      <w:r>
-        <w:rPr>
-          <w:kern w:val="36"/>
-        </w:rPr>
-        <w:t>методичні</w:t>
-      </w:r>
-      <w:proofErr w:type="spellEnd"/>
-      <w:r>
-        <w:rPr>
-          <w:kern w:val="36"/>
-        </w:rPr>
-        <w:t xml:space="preserve"> </w:t>
-      </w:r>
-      <w:proofErr w:type="spellStart"/>
-      <w:r>
-        <w:rPr>
-          <w:kern w:val="36"/>
-        </w:rPr>
-        <w:t>вказівки</w:t>
-      </w:r>
-      <w:proofErr w:type="spellEnd"/>
-      <w:r>
-        <w:rPr>
-          <w:kern w:val="36"/>
-        </w:rPr>
-        <w:t>».</w:t>
-      </w:r>
-      <w:r>
-        <w:t xml:space="preserve"> </w:t>
-      </w:r>
-      <w:proofErr w:type="spellStart"/>
-      <w:r>
-        <w:t>Лабораторна</w:t>
-      </w:r>
-      <w:proofErr w:type="spellEnd"/>
-      <w:r>
-        <w:t xml:space="preserve"> робота</w:t>
-      </w:r>
-      <w:r>
-        <w:t xml:space="preserve"> № 8</w:t>
-      </w:r>
-      <w:r>
-        <w:t xml:space="preserve"> стала </w:t>
-      </w:r>
-      <w:proofErr w:type="spellStart"/>
-      <w:r>
-        <w:t>першою</w:t>
-      </w:r>
-      <w:proofErr w:type="spellEnd"/>
-      <w:r>
-        <w:t xml:space="preserve"> лабораторною </w:t>
-      </w:r>
-      <w:proofErr w:type="spellStart"/>
-      <w:r>
-        <w:t>роботою</w:t>
-      </w:r>
-      <w:proofErr w:type="spellEnd"/>
-      <w:r>
-        <w:t xml:space="preserve"> </w:t>
-      </w:r>
-      <w:proofErr w:type="spellStart"/>
-      <w:r>
-        <w:t>з</w:t>
-      </w:r>
-      <w:proofErr w:type="spellEnd"/>
-      <w:r>
-        <w:t xml:space="preserve"> </w:t>
-      </w:r>
-      <w:proofErr w:type="spellStart"/>
-      <w:r>
-        <w:t>використанням</w:t>
-      </w:r>
-      <w:proofErr w:type="spellEnd"/>
-      <w:r>
-        <w:t xml:space="preserve"> </w:t>
-      </w:r>
-      <w:proofErr w:type="spellStart"/>
-      <w:r>
-        <w:t>системи</w:t>
-      </w:r>
-      <w:proofErr w:type="spellEnd"/>
-      <w:r>
-        <w:t xml:space="preserve"> контроля </w:t>
-      </w:r>
-      <w:proofErr w:type="spellStart"/>
-      <w:r>
-        <w:t>версій</w:t>
-      </w:r>
-      <w:proofErr w:type="spellEnd"/>
-      <w:r>
-        <w:t xml:space="preserve"> – </w:t>
-      </w:r>
-      <w:proofErr w:type="spellStart"/>
-      <w:r>
-        <w:rPr>
-          <w:lang w:val="en-US"/>
-        </w:rPr>
-        <w:t>GitHub</w:t>
-      </w:r>
-      <w:proofErr w:type="spellEnd"/>
-      <w:r>
-        <w:t xml:space="preserve">. </w:t>
-      </w:r>
-      <w:r>
-        <w:t xml:space="preserve">Не </w:t>
-      </w:r>
-      <w:proofErr w:type="spellStart"/>
-      <w:r>
-        <w:t>зважаючи</w:t>
-      </w:r>
-      <w:proofErr w:type="spellEnd"/>
-      <w:r>
-        <w:t xml:space="preserve"> на </w:t>
-      </w:r>
-      <w:proofErr w:type="spellStart"/>
-      <w:r>
-        <w:t>це</w:t>
-      </w:r>
-      <w:proofErr w:type="spellEnd"/>
-      <w:r>
-        <w:t xml:space="preserve">, </w:t>
-      </w:r>
-      <w:proofErr w:type="spellStart"/>
-      <w:r>
-        <w:t>особливих</w:t>
-      </w:r>
-      <w:proofErr w:type="spellEnd"/>
-      <w:r>
-        <w:t xml:space="preserve"> проблем </w:t>
-      </w:r>
-      <w:proofErr w:type="spellStart"/>
-      <w:proofErr w:type="gramStart"/>
-      <w:r>
-        <w:t>п</w:t>
-      </w:r>
-      <w:proofErr w:type="gramEnd"/>
-      <w:r>
-        <w:t>ід</w:t>
-      </w:r>
-      <w:proofErr w:type="spellEnd"/>
-      <w:r>
-        <w:t xml:space="preserve"> час </w:t>
-      </w:r>
-      <w:proofErr w:type="spellStart"/>
-      <w:r>
-        <w:t>виконання</w:t>
-      </w:r>
-      <w:proofErr w:type="spellEnd"/>
-      <w:r>
-        <w:t xml:space="preserve"> </w:t>
-      </w:r>
-      <w:proofErr w:type="spellStart"/>
-      <w:r>
-        <w:t>завдань</w:t>
-      </w:r>
-      <w:proofErr w:type="spellEnd"/>
-      <w:r>
-        <w:t xml:space="preserve"> не </w:t>
-      </w:r>
-      <w:proofErr w:type="spellStart"/>
-      <w:r>
-        <w:t>виникло</w:t>
-      </w:r>
-      <w:proofErr w:type="spellEnd"/>
-      <w:r>
-        <w:t xml:space="preserve">, а </w:t>
-      </w:r>
-      <w:proofErr w:type="spellStart"/>
-      <w:r>
-        <w:t>навіть</w:t>
-      </w:r>
-      <w:proofErr w:type="spellEnd"/>
-      <w:r>
-        <w:t xml:space="preserve"> </w:t>
-      </w:r>
-      <w:proofErr w:type="spellStart"/>
-      <w:r>
-        <w:t>навпаки</w:t>
-      </w:r>
-      <w:proofErr w:type="spellEnd"/>
-      <w:r>
-        <w:t xml:space="preserve"> </w:t>
-      </w:r>
-      <w:proofErr w:type="spellStart"/>
-      <w:r>
         <w:t>було</w:t>
       </w:r>
       <w:proofErr w:type="spellEnd"/>
@@ -5059,7 +5056,6 @@
         <w:rPr>
           <w:sz w:val="28"/>
           <w:szCs w:val="28"/>
-          <w:lang w:val="en-US"/>
         </w:rPr>
       </w:pPr>
       <w:r>
@@ -5633,7 +5629,6 @@
         <w:rPr>
           <w:sz w:val="28"/>
           <w:szCs w:val="28"/>
-          <w:lang w:val="en-US"/>
         </w:rPr>
       </w:pPr>
       <w:r>
@@ -11758,7 +11753,7 @@
           <w:szCs w:val="20"/>
           <w:lang w:val="uk-UA"/>
         </w:rPr>
-        <w:t>: -3.6478e-06</w:t>
+        <w:t>: 3.01129</w:t>
       </w:r>
     </w:p>
     <w:p>
@@ -12027,7 +12022,7 @@
           <w:szCs w:val="20"/>
           <w:lang w:val="uk-UA"/>
         </w:rPr>
-        <w:t>: -2.57941e-07</w:t>
+        <w:t>: 23.1239</w:t>
       </w:r>
     </w:p>
     <w:p>
@@ -12296,7 +12291,7 @@
           <w:szCs w:val="20"/>
           <w:lang w:val="uk-UA"/>
         </w:rPr>
-        <w:t>: 3.60207e-05</w:t>
+        <w:t>: -524.443</w:t>
       </w:r>
     </w:p>
     <w:p>
@@ -12565,7 +12560,7 @@
           <w:szCs w:val="20"/>
           <w:lang w:val="uk-UA"/>
         </w:rPr>
-        <w:t>: 0.000185712</w:t>
+        <w:t>: 9937.13</w:t>
       </w:r>
     </w:p>
     <w:p>
@@ -12834,7 +12829,7 @@
           <w:szCs w:val="20"/>
           <w:lang w:val="uk-UA"/>
         </w:rPr>
-        <w:t>: 1.24155e-07</w:t>
+        <w:t>: 0.111529</w:t>
       </w:r>
     </w:p>
     <w:p>
@@ -12889,19 +12884,6 @@
         </w:rPr>
         <w:t xml:space="preserve"> #5: PASSED</w:t>
       </w:r>
-    </w:p>
-    <w:p>
-      <w:pPr>
-        <w:pStyle w:val="normal"/>
-        <w:spacing w:line="360" w:lineRule="auto"/>
-        <w:ind w:right="-40" w:firstLine="709"/>
-        <w:rPr>
-          <w:rFonts w:ascii="Courier New" w:hAnsi="Courier New" w:cs="Courier New"/>
-          <w:sz w:val="20"/>
-          <w:szCs w:val="20"/>
-          <w:lang w:val="uk-UA"/>
-        </w:rPr>
-      </w:pPr>
     </w:p>
     <w:p>
       <w:pPr>
@@ -13082,7 +13064,6 @@
         <w:rPr>
           <w:lang w:val="uk-UA"/>
         </w:rPr>
-        <w:lastRenderedPageBreak/>
         <w:t>ДОДАТОК Г</w:t>
       </w:r>
     </w:p>
@@ -13102,6 +13083,7 @@
           <w:b/>
           <w:lang w:val="en-US"/>
         </w:rPr>
+        <w:lastRenderedPageBreak/>
         <w:t>TestDriver</w:t>
       </w:r>
       <w:proofErr w:type="spellEnd"/>
@@ -14994,7 +14976,6 @@
           <w:b/>
           <w:lang w:val="en-US"/>
         </w:rPr>
-        <w:lastRenderedPageBreak/>
         <w:t>ModulesLisevych.h</w:t>
       </w:r>
       <w:proofErr w:type="spellEnd"/>
@@ -15025,6 +15006,7 @@
           <w:szCs w:val="20"/>
           <w:lang w:val="en-US"/>
         </w:rPr>
+        <w:lastRenderedPageBreak/>
         <w:t>#</w:t>
       </w:r>
       <w:proofErr w:type="spellStart"/>

</xml_diff>

<commit_message>
Modified Report to Lab 8
</commit_message>
<xml_diff>
--- a/lab08/Report/БМТП ЛР№8 Лісевич Д. С..docx
+++ b/lab08/Report/БМТП ЛР№8 Лісевич Д. С..docx
@@ -6342,7 +6342,7 @@
           </w:tcPr>
           <w:p>
             <w:r>
-              <w:t>Системний</w:t>
+              <w:t>Модульний</w:t>
             </w:r>
           </w:p>
         </w:tc>
@@ -6956,6 +6956,7 @@
           <w:p>
             <w:pPr>
               <w:widowControl w:val="0"/>
+              <w:jc w:val="center"/>
               <w:rPr>
                 <w:rFonts w:ascii="Arial" w:eastAsia="Arial" w:hAnsi="Arial" w:cs="Arial"/>
                 <w:sz w:val="20"/>
@@ -6967,13 +6968,23 @@
                 <w:rFonts w:ascii="Arial" w:eastAsia="Arial" w:hAnsi="Arial" w:cs="Arial"/>
                 <w:sz w:val="20"/>
                 <w:szCs w:val="20"/>
-              </w:rPr>
-              <w:t>1. Увести 1</w:t>
+                <w:lang w:val="en-US"/>
+              </w:rPr>
+              <w:t>X =</w:t>
+            </w:r>
+            <w:r>
+              <w:rPr>
+                <w:rFonts w:ascii="Arial" w:eastAsia="Arial" w:hAnsi="Arial" w:cs="Arial"/>
+                <w:sz w:val="20"/>
+                <w:szCs w:val="20"/>
+              </w:rPr>
+              <w:t xml:space="preserve"> 1</w:t>
             </w:r>
           </w:p>
           <w:p>
             <w:pPr>
               <w:widowControl w:val="0"/>
+              <w:jc w:val="center"/>
               <w:rPr>
                 <w:rFonts w:ascii="Arial" w:eastAsia="Arial" w:hAnsi="Arial" w:cs="Arial"/>
                 <w:sz w:val="20"/>
@@ -6985,26 +6996,17 @@
                 <w:rFonts w:ascii="Arial" w:eastAsia="Arial" w:hAnsi="Arial" w:cs="Arial"/>
                 <w:sz w:val="20"/>
                 <w:szCs w:val="20"/>
-              </w:rPr>
-              <w:t>2. Увести 2</w:t>
-            </w:r>
-          </w:p>
-          <w:p>
-            <w:pPr>
-              <w:widowControl w:val="0"/>
+                <w:lang w:val="en-US"/>
+              </w:rPr>
+              <w:t xml:space="preserve">Z = </w:t>
+            </w:r>
+            <w:r>
               <w:rPr>
                 <w:rFonts w:ascii="Arial" w:eastAsia="Arial" w:hAnsi="Arial" w:cs="Arial"/>
                 <w:sz w:val="20"/>
                 <w:szCs w:val="20"/>
               </w:rPr>
-            </w:pPr>
-            <w:r>
-              <w:rPr>
-                <w:rFonts w:ascii="Arial" w:eastAsia="Arial" w:hAnsi="Arial" w:cs="Arial"/>
-                <w:sz w:val="20"/>
-                <w:szCs w:val="20"/>
-              </w:rPr>
-              <w:t>3.</w:t>
+              <w:t>2</w:t>
             </w:r>
           </w:p>
         </w:tc>
@@ -7028,6 +7030,7 @@
           <w:p>
             <w:pPr>
               <w:widowControl w:val="0"/>
+              <w:jc w:val="center"/>
               <w:rPr>
                 <w:rFonts w:ascii="Courier New" w:eastAsia="Courier New" w:hAnsi="Courier New" w:cs="Courier New"/>
                 <w:sz w:val="20"/>
@@ -7137,6 +7140,7 @@
           <w:p>
             <w:pPr>
               <w:widowControl w:val="0"/>
+              <w:jc w:val="center"/>
               <w:rPr>
                 <w:rFonts w:ascii="Arial" w:eastAsia="Arial" w:hAnsi="Arial" w:cs="Arial"/>
                 <w:sz w:val="20"/>
@@ -7148,13 +7152,23 @@
                 <w:rFonts w:ascii="Arial" w:eastAsia="Arial" w:hAnsi="Arial" w:cs="Arial"/>
                 <w:sz w:val="20"/>
                 <w:szCs w:val="20"/>
-              </w:rPr>
-              <w:t>1. Увести 3</w:t>
+                <w:lang w:val="en-US"/>
+              </w:rPr>
+              <w:t xml:space="preserve">X = </w:t>
+            </w:r>
+            <w:r>
+              <w:rPr>
+                <w:rFonts w:ascii="Arial" w:eastAsia="Arial" w:hAnsi="Arial" w:cs="Arial"/>
+                <w:sz w:val="20"/>
+                <w:szCs w:val="20"/>
+              </w:rPr>
+              <w:t>3</w:t>
             </w:r>
           </w:p>
           <w:p>
             <w:pPr>
               <w:widowControl w:val="0"/>
+              <w:jc w:val="center"/>
               <w:rPr>
                 <w:rFonts w:ascii="Arial" w:eastAsia="Arial" w:hAnsi="Arial" w:cs="Arial"/>
                 <w:sz w:val="20"/>
@@ -7166,27 +7180,29 @@
                 <w:rFonts w:ascii="Arial" w:eastAsia="Arial" w:hAnsi="Arial" w:cs="Arial"/>
                 <w:sz w:val="20"/>
                 <w:szCs w:val="20"/>
-              </w:rPr>
-              <w:t>2. Увести 5</w:t>
+                <w:lang w:val="en-US"/>
+              </w:rPr>
+              <w:t xml:space="preserve">Z = </w:t>
+            </w:r>
+            <w:r>
+              <w:rPr>
+                <w:rFonts w:ascii="Arial" w:eastAsia="Arial" w:hAnsi="Arial" w:cs="Arial"/>
+                <w:sz w:val="20"/>
+                <w:szCs w:val="20"/>
+              </w:rPr>
+              <w:t>5</w:t>
             </w:r>
           </w:p>
           <w:p>
             <w:pPr>
               <w:widowControl w:val="0"/>
+              <w:jc w:val="center"/>
               <w:rPr>
                 <w:rFonts w:ascii="Arial" w:eastAsia="Arial" w:hAnsi="Arial" w:cs="Arial"/>
                 <w:sz w:val="20"/>
                 <w:szCs w:val="20"/>
               </w:rPr>
             </w:pPr>
-            <w:r>
-              <w:rPr>
-                <w:rFonts w:ascii="Arial" w:eastAsia="Arial" w:hAnsi="Arial" w:cs="Arial"/>
-                <w:sz w:val="20"/>
-                <w:szCs w:val="20"/>
-              </w:rPr>
-              <w:t>3.</w:t>
-            </w:r>
           </w:p>
         </w:tc>
         <w:tc>
@@ -7209,6 +7225,7 @@
           <w:p>
             <w:pPr>
               <w:widowControl w:val="0"/>
+              <w:jc w:val="center"/>
               <w:rPr>
                 <w:rFonts w:ascii="Courier New" w:eastAsia="Courier New" w:hAnsi="Courier New" w:cs="Courier New"/>
                 <w:sz w:val="20"/>
@@ -7317,10 +7334,12 @@
           <w:p>
             <w:pPr>
               <w:widowControl w:val="0"/>
+              <w:jc w:val="center"/>
               <w:rPr>
                 <w:rFonts w:ascii="Arial" w:eastAsia="Arial" w:hAnsi="Arial" w:cs="Arial"/>
                 <w:sz w:val="20"/>
                 <w:szCs w:val="20"/>
+                <w:lang w:val="en-US"/>
               </w:rPr>
             </w:pPr>
             <w:r>
@@ -7328,13 +7347,23 @@
                 <w:rFonts w:ascii="Arial" w:eastAsia="Arial" w:hAnsi="Arial" w:cs="Arial"/>
                 <w:sz w:val="20"/>
                 <w:szCs w:val="20"/>
-              </w:rPr>
-              <w:t>1. Увести 5</w:t>
+                <w:lang w:val="en-US"/>
+              </w:rPr>
+              <w:t xml:space="preserve">X = </w:t>
+            </w:r>
+            <w:r>
+              <w:rPr>
+                <w:rFonts w:ascii="Arial" w:eastAsia="Arial" w:hAnsi="Arial" w:cs="Arial"/>
+                <w:sz w:val="20"/>
+                <w:szCs w:val="20"/>
+              </w:rPr>
+              <w:t>5</w:t>
             </w:r>
           </w:p>
           <w:p>
             <w:pPr>
               <w:widowControl w:val="0"/>
+              <w:jc w:val="center"/>
               <w:rPr>
                 <w:rFonts w:ascii="Arial" w:eastAsia="Arial" w:hAnsi="Arial" w:cs="Arial"/>
                 <w:sz w:val="20"/>
@@ -7346,26 +7375,17 @@
                 <w:rFonts w:ascii="Arial" w:eastAsia="Arial" w:hAnsi="Arial" w:cs="Arial"/>
                 <w:sz w:val="20"/>
                 <w:szCs w:val="20"/>
-              </w:rPr>
-              <w:t>2. Увести 3</w:t>
-            </w:r>
-          </w:p>
-          <w:p>
-            <w:pPr>
-              <w:widowControl w:val="0"/>
+                <w:lang w:val="en-US"/>
+              </w:rPr>
+              <w:t xml:space="preserve">Z = </w:t>
+            </w:r>
+            <w:r>
               <w:rPr>
                 <w:rFonts w:ascii="Arial" w:eastAsia="Arial" w:hAnsi="Arial" w:cs="Arial"/>
                 <w:sz w:val="20"/>
                 <w:szCs w:val="20"/>
               </w:rPr>
-            </w:pPr>
-            <w:r>
-              <w:rPr>
-                <w:rFonts w:ascii="Arial" w:eastAsia="Arial" w:hAnsi="Arial" w:cs="Arial"/>
-                <w:sz w:val="20"/>
-                <w:szCs w:val="20"/>
-              </w:rPr>
-              <w:t>3.</w:t>
+              <w:t>3</w:t>
             </w:r>
           </w:p>
         </w:tc>
@@ -7389,6 +7409,7 @@
           <w:p>
             <w:pPr>
               <w:widowControl w:val="0"/>
+              <w:jc w:val="center"/>
               <w:rPr>
                 <w:rFonts w:ascii="Courier New" w:eastAsia="Courier New" w:hAnsi="Courier New" w:cs="Courier New"/>
                 <w:sz w:val="20"/>
@@ -7496,10 +7517,12 @@
           <w:p>
             <w:pPr>
               <w:widowControl w:val="0"/>
+              <w:jc w:val="center"/>
               <w:rPr>
                 <w:rFonts w:ascii="Arial" w:eastAsia="Arial" w:hAnsi="Arial" w:cs="Arial"/>
                 <w:sz w:val="20"/>
                 <w:szCs w:val="20"/>
+                <w:lang w:val="en-US"/>
               </w:rPr>
             </w:pPr>
             <w:r>
@@ -7507,13 +7530,23 @@
                 <w:rFonts w:ascii="Arial" w:eastAsia="Arial" w:hAnsi="Arial" w:cs="Arial"/>
                 <w:sz w:val="20"/>
                 <w:szCs w:val="20"/>
-              </w:rPr>
-              <w:t>1. Увести 10</w:t>
+                <w:lang w:val="en-US"/>
+              </w:rPr>
+              <w:t xml:space="preserve">X = </w:t>
+            </w:r>
+            <w:r>
+              <w:rPr>
+                <w:rFonts w:ascii="Arial" w:eastAsia="Arial" w:hAnsi="Arial" w:cs="Arial"/>
+                <w:sz w:val="20"/>
+                <w:szCs w:val="20"/>
+              </w:rPr>
+              <w:t>10</w:t>
             </w:r>
           </w:p>
           <w:p>
             <w:pPr>
               <w:widowControl w:val="0"/>
+              <w:jc w:val="center"/>
               <w:rPr>
                 <w:rFonts w:ascii="Arial" w:eastAsia="Arial" w:hAnsi="Arial" w:cs="Arial"/>
                 <w:sz w:val="20"/>
@@ -7525,26 +7558,17 @@
                 <w:rFonts w:ascii="Arial" w:eastAsia="Arial" w:hAnsi="Arial" w:cs="Arial"/>
                 <w:sz w:val="20"/>
                 <w:szCs w:val="20"/>
-              </w:rPr>
-              <w:t>2. Увести 10</w:t>
-            </w:r>
-          </w:p>
-          <w:p>
-            <w:pPr>
-              <w:widowControl w:val="0"/>
+                <w:lang w:val="en-US"/>
+              </w:rPr>
+              <w:t xml:space="preserve">Z = </w:t>
+            </w:r>
+            <w:r>
               <w:rPr>
                 <w:rFonts w:ascii="Arial" w:eastAsia="Arial" w:hAnsi="Arial" w:cs="Arial"/>
                 <w:sz w:val="20"/>
                 <w:szCs w:val="20"/>
               </w:rPr>
-            </w:pPr>
-            <w:r>
-              <w:rPr>
-                <w:rFonts w:ascii="Arial" w:eastAsia="Arial" w:hAnsi="Arial" w:cs="Arial"/>
-                <w:sz w:val="20"/>
-                <w:szCs w:val="20"/>
-              </w:rPr>
-              <w:t>3.</w:t>
+              <w:t>10</w:t>
             </w:r>
           </w:p>
         </w:tc>
@@ -7568,6 +7592,7 @@
           <w:p>
             <w:pPr>
               <w:widowControl w:val="0"/>
+              <w:jc w:val="center"/>
               <w:rPr>
                 <w:rFonts w:ascii="Courier New" w:eastAsia="Courier New" w:hAnsi="Courier New" w:cs="Courier New"/>
                 <w:sz w:val="20"/>
@@ -7676,6 +7701,7 @@
           <w:p>
             <w:pPr>
               <w:widowControl w:val="0"/>
+              <w:jc w:val="center"/>
               <w:rPr>
                 <w:rFonts w:ascii="Arial" w:eastAsia="Arial" w:hAnsi="Arial" w:cs="Arial"/>
                 <w:sz w:val="20"/>
@@ -7687,17 +7713,28 @@
                 <w:rFonts w:ascii="Arial" w:eastAsia="Arial" w:hAnsi="Arial" w:cs="Arial"/>
                 <w:sz w:val="20"/>
                 <w:szCs w:val="20"/>
-              </w:rPr>
-              <w:t>1. Увести 1</w:t>
+                <w:lang w:val="en-US"/>
+              </w:rPr>
+              <w:t xml:space="preserve">X = </w:t>
+            </w:r>
+            <w:r>
+              <w:rPr>
+                <w:rFonts w:ascii="Arial" w:eastAsia="Arial" w:hAnsi="Arial" w:cs="Arial"/>
+                <w:sz w:val="20"/>
+                <w:szCs w:val="20"/>
+              </w:rPr>
+              <w:t>1</w:t>
             </w:r>
           </w:p>
           <w:p>
             <w:pPr>
               <w:widowControl w:val="0"/>
+              <w:jc w:val="center"/>
               <w:rPr>
                 <w:rFonts w:ascii="Arial" w:eastAsia="Arial" w:hAnsi="Arial" w:cs="Arial"/>
                 <w:sz w:val="20"/>
                 <w:szCs w:val="20"/>
+                <w:lang w:val="en-US"/>
               </w:rPr>
             </w:pPr>
             <w:r>
@@ -7705,26 +7742,17 @@
                 <w:rFonts w:ascii="Arial" w:eastAsia="Arial" w:hAnsi="Arial" w:cs="Arial"/>
                 <w:sz w:val="20"/>
                 <w:szCs w:val="20"/>
-              </w:rPr>
-              <w:t>2. Увести 1</w:t>
-            </w:r>
-          </w:p>
-          <w:p>
-            <w:pPr>
-              <w:widowControl w:val="0"/>
+                <w:lang w:val="en-US"/>
+              </w:rPr>
+              <w:t xml:space="preserve">Z = </w:t>
+            </w:r>
+            <w:r>
               <w:rPr>
                 <w:rFonts w:ascii="Arial" w:eastAsia="Arial" w:hAnsi="Arial" w:cs="Arial"/>
                 <w:sz w:val="20"/>
                 <w:szCs w:val="20"/>
               </w:rPr>
-            </w:pPr>
-            <w:r>
-              <w:rPr>
-                <w:rFonts w:ascii="Arial" w:eastAsia="Arial" w:hAnsi="Arial" w:cs="Arial"/>
-                <w:sz w:val="20"/>
-                <w:szCs w:val="20"/>
-              </w:rPr>
-              <w:t>3.</w:t>
+              <w:t>1</w:t>
             </w:r>
           </w:p>
         </w:tc>
@@ -7748,6 +7776,7 @@
           <w:p>
             <w:pPr>
               <w:widowControl w:val="0"/>
+              <w:jc w:val="center"/>
               <w:rPr>
                 <w:rFonts w:ascii="Courier New" w:eastAsia="Courier New" w:hAnsi="Courier New" w:cs="Courier New"/>
                 <w:sz w:val="20"/>
@@ -7822,7 +7851,29 @@
         <w:ind w:right="-40" w:firstLine="709"/>
         <w:rPr>
           <w:b/>
-          <w:lang w:val="uk-UA"/>
+          <w:lang w:val="en-US"/>
+        </w:rPr>
+      </w:pPr>
+    </w:p>
+    <w:p>
+      <w:pPr>
+        <w:pStyle w:val="normal"/>
+        <w:spacing w:line="360" w:lineRule="auto"/>
+        <w:ind w:right="-40" w:firstLine="709"/>
+        <w:rPr>
+          <w:b/>
+          <w:lang w:val="en-US"/>
+        </w:rPr>
+      </w:pPr>
+    </w:p>
+    <w:p>
+      <w:pPr>
+        <w:pStyle w:val="normal"/>
+        <w:spacing w:line="360" w:lineRule="auto"/>
+        <w:ind w:right="-40" w:firstLine="709"/>
+        <w:rPr>
+          <w:b/>
+          <w:lang w:val="en-US"/>
         </w:rPr>
       </w:pPr>
     </w:p>
@@ -15827,6 +15878,184 @@
     </w:lvl>
   </w:abstractNum>
   <w:abstractNum w:abstractNumId="1">
+    <w:nsid w:val="44855B25"/>
+    <w:multiLevelType w:val="hybridMultilevel"/>
+    <w:tmpl w:val="6A548208"/>
+    <w:lvl w:ilvl="0" w:tplc="0419000F">
+      <w:start w:val="1"/>
+      <w:numFmt w:val="decimal"/>
+      <w:lvlText w:val="%1."/>
+      <w:lvlJc w:val="left"/>
+      <w:pPr>
+        <w:ind w:left="720" w:hanging="360"/>
+      </w:pPr>
+      <w:rPr>
+        <w:rFonts w:hint="default"/>
+      </w:rPr>
+    </w:lvl>
+    <w:lvl w:ilvl="1" w:tplc="04190019" w:tentative="1">
+      <w:start w:val="1"/>
+      <w:numFmt w:val="lowerLetter"/>
+      <w:lvlText w:val="%2."/>
+      <w:lvlJc w:val="left"/>
+      <w:pPr>
+        <w:ind w:left="1440" w:hanging="360"/>
+      </w:pPr>
+    </w:lvl>
+    <w:lvl w:ilvl="2" w:tplc="0419001B" w:tentative="1">
+      <w:start w:val="1"/>
+      <w:numFmt w:val="lowerRoman"/>
+      <w:lvlText w:val="%3."/>
+      <w:lvlJc w:val="right"/>
+      <w:pPr>
+        <w:ind w:left="2160" w:hanging="180"/>
+      </w:pPr>
+    </w:lvl>
+    <w:lvl w:ilvl="3" w:tplc="0419000F" w:tentative="1">
+      <w:start w:val="1"/>
+      <w:numFmt w:val="decimal"/>
+      <w:lvlText w:val="%4."/>
+      <w:lvlJc w:val="left"/>
+      <w:pPr>
+        <w:ind w:left="2880" w:hanging="360"/>
+      </w:pPr>
+    </w:lvl>
+    <w:lvl w:ilvl="4" w:tplc="04190019" w:tentative="1">
+      <w:start w:val="1"/>
+      <w:numFmt w:val="lowerLetter"/>
+      <w:lvlText w:val="%5."/>
+      <w:lvlJc w:val="left"/>
+      <w:pPr>
+        <w:ind w:left="3600" w:hanging="360"/>
+      </w:pPr>
+    </w:lvl>
+    <w:lvl w:ilvl="5" w:tplc="0419001B" w:tentative="1">
+      <w:start w:val="1"/>
+      <w:numFmt w:val="lowerRoman"/>
+      <w:lvlText w:val="%6."/>
+      <w:lvlJc w:val="right"/>
+      <w:pPr>
+        <w:ind w:left="4320" w:hanging="180"/>
+      </w:pPr>
+    </w:lvl>
+    <w:lvl w:ilvl="6" w:tplc="0419000F" w:tentative="1">
+      <w:start w:val="1"/>
+      <w:numFmt w:val="decimal"/>
+      <w:lvlText w:val="%7."/>
+      <w:lvlJc w:val="left"/>
+      <w:pPr>
+        <w:ind w:left="5040" w:hanging="360"/>
+      </w:pPr>
+    </w:lvl>
+    <w:lvl w:ilvl="7" w:tplc="04190019" w:tentative="1">
+      <w:start w:val="1"/>
+      <w:numFmt w:val="lowerLetter"/>
+      <w:lvlText w:val="%8."/>
+      <w:lvlJc w:val="left"/>
+      <w:pPr>
+        <w:ind w:left="5760" w:hanging="360"/>
+      </w:pPr>
+    </w:lvl>
+    <w:lvl w:ilvl="8" w:tplc="0419001B" w:tentative="1">
+      <w:start w:val="1"/>
+      <w:numFmt w:val="lowerRoman"/>
+      <w:lvlText w:val="%9."/>
+      <w:lvlJc w:val="right"/>
+      <w:pPr>
+        <w:ind w:left="6480" w:hanging="180"/>
+      </w:pPr>
+    </w:lvl>
+  </w:abstractNum>
+  <w:abstractNum w:abstractNumId="2">
+    <w:nsid w:val="585F6F3D"/>
+    <w:multiLevelType w:val="hybridMultilevel"/>
+    <w:tmpl w:val="ACE66CE6"/>
+    <w:lvl w:ilvl="0" w:tplc="0419000F">
+      <w:start w:val="1"/>
+      <w:numFmt w:val="decimal"/>
+      <w:lvlText w:val="%1."/>
+      <w:lvlJc w:val="left"/>
+      <w:pPr>
+        <w:ind w:left="720" w:hanging="360"/>
+      </w:pPr>
+      <w:rPr>
+        <w:rFonts w:hint="default"/>
+      </w:rPr>
+    </w:lvl>
+    <w:lvl w:ilvl="1" w:tplc="04190019" w:tentative="1">
+      <w:start w:val="1"/>
+      <w:numFmt w:val="lowerLetter"/>
+      <w:lvlText w:val="%2."/>
+      <w:lvlJc w:val="left"/>
+      <w:pPr>
+        <w:ind w:left="1440" w:hanging="360"/>
+      </w:pPr>
+    </w:lvl>
+    <w:lvl w:ilvl="2" w:tplc="0419001B" w:tentative="1">
+      <w:start w:val="1"/>
+      <w:numFmt w:val="lowerRoman"/>
+      <w:lvlText w:val="%3."/>
+      <w:lvlJc w:val="right"/>
+      <w:pPr>
+        <w:ind w:left="2160" w:hanging="180"/>
+      </w:pPr>
+    </w:lvl>
+    <w:lvl w:ilvl="3" w:tplc="0419000F" w:tentative="1">
+      <w:start w:val="1"/>
+      <w:numFmt w:val="decimal"/>
+      <w:lvlText w:val="%4."/>
+      <w:lvlJc w:val="left"/>
+      <w:pPr>
+        <w:ind w:left="2880" w:hanging="360"/>
+      </w:pPr>
+    </w:lvl>
+    <w:lvl w:ilvl="4" w:tplc="04190019" w:tentative="1">
+      <w:start w:val="1"/>
+      <w:numFmt w:val="lowerLetter"/>
+      <w:lvlText w:val="%5."/>
+      <w:lvlJc w:val="left"/>
+      <w:pPr>
+        <w:ind w:left="3600" w:hanging="360"/>
+      </w:pPr>
+    </w:lvl>
+    <w:lvl w:ilvl="5" w:tplc="0419001B" w:tentative="1">
+      <w:start w:val="1"/>
+      <w:numFmt w:val="lowerRoman"/>
+      <w:lvlText w:val="%6."/>
+      <w:lvlJc w:val="right"/>
+      <w:pPr>
+        <w:ind w:left="4320" w:hanging="180"/>
+      </w:pPr>
+    </w:lvl>
+    <w:lvl w:ilvl="6" w:tplc="0419000F" w:tentative="1">
+      <w:start w:val="1"/>
+      <w:numFmt w:val="decimal"/>
+      <w:lvlText w:val="%7."/>
+      <w:lvlJc w:val="left"/>
+      <w:pPr>
+        <w:ind w:left="5040" w:hanging="360"/>
+      </w:pPr>
+    </w:lvl>
+    <w:lvl w:ilvl="7" w:tplc="04190019" w:tentative="1">
+      <w:start w:val="1"/>
+      <w:numFmt w:val="lowerLetter"/>
+      <w:lvlText w:val="%8."/>
+      <w:lvlJc w:val="left"/>
+      <w:pPr>
+        <w:ind w:left="5760" w:hanging="360"/>
+      </w:pPr>
+    </w:lvl>
+    <w:lvl w:ilvl="8" w:tplc="0419001B" w:tentative="1">
+      <w:start w:val="1"/>
+      <w:numFmt w:val="lowerRoman"/>
+      <w:lvlText w:val="%9."/>
+      <w:lvlJc w:val="right"/>
+      <w:pPr>
+        <w:ind w:left="6480" w:hanging="180"/>
+      </w:pPr>
+    </w:lvl>
+  </w:abstractNum>
+  <w:abstractNum w:abstractNumId="3">
     <w:nsid w:val="663D0115"/>
     <w:multiLevelType w:val="hybridMultilevel"/>
     <w:tmpl w:val="CF8CDAF6"/>
@@ -15939,10 +16168,16 @@
     </w:lvl>
   </w:abstractNum>
   <w:num w:numId="1">
-    <w:abstractNumId w:val="1"/>
+    <w:abstractNumId w:val="3"/>
   </w:num>
   <w:num w:numId="2">
     <w:abstractNumId w:val="0"/>
+  </w:num>
+  <w:num w:numId="3">
+    <w:abstractNumId w:val="1"/>
+  </w:num>
+  <w:num w:numId="4">
+    <w:abstractNumId w:val="2"/>
   </w:num>
 </w:numbering>
 </file>
@@ -16219,6 +16454,17 @@
       <w:szCs w:val="16"/>
       <w:lang w:val="uk-UA" w:eastAsia="uk-UA"/>
     </w:rPr>
+  </w:style>
+  <w:style w:type="paragraph" w:styleId="a5">
+    <w:name w:val="List Paragraph"/>
+    <w:basedOn w:val="a"/>
+    <w:uiPriority w:val="34"/>
+    <w:qFormat/>
+    <w:rsid w:val="0067708D"/>
+    <w:pPr>
+      <w:ind w:left="720"/>
+      <w:contextualSpacing/>
+    </w:pPr>
   </w:style>
 </w:styles>
 </file>

</xml_diff>